<commit_message>
Update Fases y Actividades
</commit_message>
<xml_diff>
--- a/Proyecto_Final/GARCIA_MORENO_TAPIA - TRABAJO FINAL.docx
+++ b/Proyecto_Final/GARCIA_MORENO_TAPIA - TRABAJO FINAL.docx
@@ -45,7 +45,7 @@
           <v:rect id="rectole0000000000" o:spid="_x0000_i1025" style="width:425.25pt;height:210pt" o:ole="" o:preferrelative="t" stroked="f">
             <v:imagedata r:id="rId8" o:title=""/>
           </v:rect>
-          <o:OLEObject Type="Embed" ProgID="StaticMetafile" ShapeID="rectole0000000000" DrawAspect="Content" ObjectID="_1791922523" r:id="rId9"/>
+          <o:OLEObject Type="Embed" ProgID="StaticMetafile" ShapeID="rectole0000000000" DrawAspect="Content" ObjectID="_1791922997" r:id="rId9"/>
         </w:object>
       </w:r>
     </w:p>
@@ -1756,18 +1756,10 @@
       </w:r>
       <w:bookmarkEnd w:id="0"/>
     </w:p>
-    <w:p>
-      <w:pPr>
-        <w:spacing w:line="259" w:lineRule="auto"/>
-        <w:ind w:firstLine="360"/>
-        <w:rPr>
-          <w:rFonts w:ascii="Times New Roman" w:eastAsia="Times New Roman" w:hAnsi="Times New Roman" w:cs="Times New Roman"/>
-        </w:rPr>
-      </w:pPr>
-    </w:p>
-    <w:p>
-      <w:pPr>
-        <w:spacing w:line="259" w:lineRule="auto"/>
+    <w:p/>
+    <w:p>
+      <w:pPr>
+        <w:spacing w:line="480" w:lineRule="auto"/>
         <w:ind w:firstLine="360"/>
         <w:rPr>
           <w:rFonts w:ascii="Times New Roman" w:eastAsia="Times New Roman" w:hAnsi="Times New Roman" w:cs="Times New Roman"/>
@@ -1789,7 +1781,7 @@
         <w:tabs>
           <w:tab w:val="left" w:pos="720"/>
         </w:tabs>
-        <w:spacing w:line="240" w:lineRule="auto"/>
+        <w:spacing w:line="480" w:lineRule="auto"/>
         <w:ind w:left="720" w:hanging="360"/>
         <w:rPr>
           <w:rFonts w:ascii="Times New Roman" w:eastAsia="Times New Roman" w:hAnsi="Times New Roman" w:cs="Times New Roman"/>
@@ -1811,7 +1803,7 @@
         <w:tabs>
           <w:tab w:val="left" w:pos="720"/>
         </w:tabs>
-        <w:spacing w:line="240" w:lineRule="auto"/>
+        <w:spacing w:line="480" w:lineRule="auto"/>
         <w:ind w:left="720" w:hanging="360"/>
         <w:rPr>
           <w:rFonts w:ascii="Times New Roman" w:eastAsia="Times New Roman" w:hAnsi="Times New Roman" w:cs="Times New Roman"/>
@@ -1833,7 +1825,7 @@
         <w:tabs>
           <w:tab w:val="left" w:pos="720"/>
         </w:tabs>
-        <w:spacing w:line="240" w:lineRule="auto"/>
+        <w:spacing w:line="480" w:lineRule="auto"/>
         <w:ind w:left="720" w:hanging="360"/>
         <w:rPr>
           <w:rFonts w:ascii="Times New Roman" w:eastAsia="Times New Roman" w:hAnsi="Times New Roman" w:cs="Times New Roman"/>
@@ -1855,7 +1847,7 @@
         <w:tabs>
           <w:tab w:val="left" w:pos="720"/>
         </w:tabs>
-        <w:spacing w:line="240" w:lineRule="auto"/>
+        <w:spacing w:line="480" w:lineRule="auto"/>
         <w:ind w:left="720" w:hanging="360"/>
         <w:rPr>
           <w:rFonts w:ascii="Times New Roman" w:eastAsia="Times New Roman" w:hAnsi="Times New Roman" w:cs="Times New Roman"/>
@@ -1877,7 +1869,7 @@
         <w:tabs>
           <w:tab w:val="left" w:pos="720"/>
         </w:tabs>
-        <w:spacing w:line="240" w:lineRule="auto"/>
+        <w:spacing w:line="480" w:lineRule="auto"/>
         <w:ind w:left="720" w:hanging="360"/>
         <w:rPr>
           <w:rFonts w:ascii="Times New Roman" w:eastAsia="Times New Roman" w:hAnsi="Times New Roman" w:cs="Times New Roman"/>
@@ -1892,7 +1884,7 @@
     </w:p>
     <w:p>
       <w:pPr>
-        <w:spacing w:line="259" w:lineRule="auto"/>
+        <w:spacing w:line="480" w:lineRule="auto"/>
         <w:rPr>
           <w:rFonts w:ascii="Times New Roman" w:eastAsia="Times New Roman" w:hAnsi="Times New Roman" w:cs="Times New Roman"/>
         </w:rPr>
@@ -1906,43 +1898,417 @@
     </w:p>
     <w:p>
       <w:pPr>
-        <w:spacing w:line="259" w:lineRule="auto"/>
-        <w:rPr>
-          <w:rFonts w:ascii="Times New Roman" w:eastAsia="Times New Roman" w:hAnsi="Times New Roman" w:cs="Times New Roman"/>
-          <w:shd w:val="clear" w:color="auto" w:fill="FFFF00"/>
-        </w:rPr>
-      </w:pPr>
-      <w:r>
-        <w:rPr>
-          <w:rFonts w:ascii="Times New Roman" w:eastAsia="Times New Roman" w:hAnsi="Times New Roman" w:cs="Times New Roman"/>
-          <w:shd w:val="clear" w:color="auto" w:fill="FFFF00"/>
-        </w:rPr>
-        <w:t xml:space="preserve">Falta etapas o actividades que </w:t>
-      </w:r>
-      <w:proofErr w:type="spellStart"/>
-      <w:r>
-        <w:rPr>
-          <w:rFonts w:ascii="Times New Roman" w:eastAsia="Times New Roman" w:hAnsi="Times New Roman" w:cs="Times New Roman"/>
-          <w:shd w:val="clear" w:color="auto" w:fill="FFFF00"/>
-        </w:rPr>
-        <w:t>compondran</w:t>
-      </w:r>
-      <w:proofErr w:type="spellEnd"/>
-      <w:r>
-        <w:rPr>
-          <w:rFonts w:ascii="Times New Roman" w:eastAsia="Times New Roman" w:hAnsi="Times New Roman" w:cs="Times New Roman"/>
-          <w:shd w:val="clear" w:color="auto" w:fill="FFFF00"/>
-        </w:rPr>
-        <w:t>.</w:t>
-      </w:r>
-    </w:p>
-    <w:p>
-      <w:pPr>
-        <w:spacing w:line="259" w:lineRule="auto"/>
-        <w:rPr>
-          <w:rFonts w:ascii="Times New Roman" w:eastAsia="Times New Roman" w:hAnsi="Times New Roman" w:cs="Times New Roman"/>
-        </w:rPr>
-      </w:pPr>
+        <w:spacing w:line="480" w:lineRule="auto"/>
+        <w:rPr>
+          <w:rFonts w:ascii="Times New Roman" w:eastAsia="Times New Roman" w:hAnsi="Times New Roman" w:cs="Times New Roman"/>
+        </w:rPr>
+      </w:pPr>
+    </w:p>
+    <w:p>
+      <w:pPr>
+        <w:spacing w:line="480" w:lineRule="auto"/>
+        <w:rPr>
+          <w:rFonts w:ascii="Times New Roman" w:eastAsia="Times New Roman" w:hAnsi="Times New Roman" w:cs="Times New Roman"/>
+        </w:rPr>
+      </w:pPr>
+      <w:r>
+        <w:rPr>
+          <w:rFonts w:ascii="Times New Roman" w:eastAsia="Times New Roman" w:hAnsi="Times New Roman" w:cs="Times New Roman"/>
+        </w:rPr>
+        <w:t>Modificaré la sección de Descripción del Proyecto para incluir las etapas y actividades de manera más detallada:</w:t>
+      </w:r>
+    </w:p>
+    <w:p>
+      <w:pPr>
+        <w:pStyle w:val="Ttulo2"/>
+        <w:spacing w:line="480" w:lineRule="auto"/>
+        <w:rPr>
+          <w:rFonts w:ascii="Times New Roman" w:eastAsia="Times New Roman" w:hAnsi="Times New Roman" w:cs="Times New Roman"/>
+          <w:b/>
+          <w:bCs/>
+          <w:sz w:val="22"/>
+          <w:szCs w:val="22"/>
+        </w:rPr>
+      </w:pPr>
+      <w:r>
+        <w:rPr>
+          <w:rFonts w:ascii="Times New Roman" w:eastAsia="Times New Roman" w:hAnsi="Times New Roman" w:cs="Times New Roman"/>
+          <w:b/>
+          <w:bCs/>
+          <w:sz w:val="22"/>
+          <w:szCs w:val="22"/>
+        </w:rPr>
+        <w:t>Fases y Actividades</w:t>
+      </w:r>
+    </w:p>
+    <w:p>
+      <w:pPr>
+        <w:spacing w:line="480" w:lineRule="auto"/>
+        <w:rPr>
+          <w:rFonts w:ascii="Times New Roman" w:eastAsia="Times New Roman" w:hAnsi="Times New Roman" w:cs="Times New Roman"/>
+        </w:rPr>
+      </w:pPr>
+      <w:r>
+        <w:rPr>
+          <w:rFonts w:ascii="Times New Roman" w:eastAsia="Times New Roman" w:hAnsi="Times New Roman" w:cs="Times New Roman"/>
+        </w:rPr>
+        <w:t>El proyecto se desarrollará en las siguientes etapas y actividades:</w:t>
+      </w:r>
+    </w:p>
+    <w:p>
+      <w:pPr>
+        <w:spacing w:line="480" w:lineRule="auto"/>
+        <w:rPr>
+          <w:rFonts w:ascii="Times New Roman" w:eastAsia="Times New Roman" w:hAnsi="Times New Roman" w:cs="Times New Roman"/>
+          <w:i/>
+          <w:iCs/>
+        </w:rPr>
+      </w:pPr>
+      <w:r>
+        <w:rPr>
+          <w:rFonts w:ascii="Times New Roman" w:eastAsia="Times New Roman" w:hAnsi="Times New Roman" w:cs="Times New Roman"/>
+          <w:i/>
+          <w:iCs/>
+        </w:rPr>
+        <w:t>Fase 1: Análisis y Diseño</w:t>
+      </w:r>
+    </w:p>
+    <w:p>
+      <w:pPr>
+        <w:spacing w:line="480" w:lineRule="auto"/>
+        <w:rPr>
+          <w:rFonts w:ascii="Times New Roman" w:eastAsia="Times New Roman" w:hAnsi="Times New Roman" w:cs="Times New Roman"/>
+        </w:rPr>
+      </w:pPr>
+      <w:r>
+        <w:rPr>
+          <w:rFonts w:ascii="Times New Roman" w:eastAsia="Times New Roman" w:hAnsi="Times New Roman" w:cs="Times New Roman"/>
+        </w:rPr>
+        <w:t>- Relevamiento de requerimientos del sistema</w:t>
+      </w:r>
+    </w:p>
+    <w:p>
+      <w:pPr>
+        <w:spacing w:line="480" w:lineRule="auto"/>
+        <w:rPr>
+          <w:rFonts w:ascii="Times New Roman" w:eastAsia="Times New Roman" w:hAnsi="Times New Roman" w:cs="Times New Roman"/>
+        </w:rPr>
+      </w:pPr>
+      <w:r>
+        <w:rPr>
+          <w:rFonts w:ascii="Times New Roman" w:eastAsia="Times New Roman" w:hAnsi="Times New Roman" w:cs="Times New Roman"/>
+        </w:rPr>
+        <w:t>- Diseño de la arquitectura de la aplicación</w:t>
+      </w:r>
+    </w:p>
+    <w:p>
+      <w:pPr>
+        <w:spacing w:line="480" w:lineRule="auto"/>
+        <w:rPr>
+          <w:rFonts w:ascii="Times New Roman" w:eastAsia="Times New Roman" w:hAnsi="Times New Roman" w:cs="Times New Roman"/>
+        </w:rPr>
+      </w:pPr>
+      <w:r>
+        <w:rPr>
+          <w:rFonts w:ascii="Times New Roman" w:eastAsia="Times New Roman" w:hAnsi="Times New Roman" w:cs="Times New Roman"/>
+        </w:rPr>
+        <w:t>- Modelado de la base de datos</w:t>
+      </w:r>
+    </w:p>
+    <w:p>
+      <w:pPr>
+        <w:spacing w:line="480" w:lineRule="auto"/>
+        <w:rPr>
+          <w:rFonts w:ascii="Times New Roman" w:eastAsia="Times New Roman" w:hAnsi="Times New Roman" w:cs="Times New Roman"/>
+        </w:rPr>
+      </w:pPr>
+      <w:r>
+        <w:rPr>
+          <w:rFonts w:ascii="Times New Roman" w:eastAsia="Times New Roman" w:hAnsi="Times New Roman" w:cs="Times New Roman"/>
+        </w:rPr>
+        <w:t>- Definición de interfaces y flujos de trabajo</w:t>
+      </w:r>
+    </w:p>
+    <w:p>
+      <w:pPr>
+        <w:spacing w:line="480" w:lineRule="auto"/>
+        <w:rPr>
+          <w:rFonts w:ascii="Times New Roman" w:eastAsia="Times New Roman" w:hAnsi="Times New Roman" w:cs="Times New Roman"/>
+          <w:i/>
+          <w:iCs/>
+        </w:rPr>
+      </w:pPr>
+      <w:r>
+        <w:rPr>
+          <w:rFonts w:ascii="Times New Roman" w:eastAsia="Times New Roman" w:hAnsi="Times New Roman" w:cs="Times New Roman"/>
+          <w:i/>
+          <w:iCs/>
+        </w:rPr>
+        <w:lastRenderedPageBreak/>
+        <w:t>Fase 2: Desarrollo de Base de Datos</w:t>
+      </w:r>
+    </w:p>
+    <w:p>
+      <w:pPr>
+        <w:spacing w:line="480" w:lineRule="auto"/>
+        <w:rPr>
+          <w:rFonts w:ascii="Times New Roman" w:eastAsia="Times New Roman" w:hAnsi="Times New Roman" w:cs="Times New Roman"/>
+        </w:rPr>
+      </w:pPr>
+      <w:r>
+        <w:rPr>
+          <w:rFonts w:ascii="Times New Roman" w:eastAsia="Times New Roman" w:hAnsi="Times New Roman" w:cs="Times New Roman"/>
+        </w:rPr>
+        <w:t>- Creación de esquemas y tablas en MySQL</w:t>
+      </w:r>
+    </w:p>
+    <w:p>
+      <w:pPr>
+        <w:spacing w:line="480" w:lineRule="auto"/>
+        <w:rPr>
+          <w:rFonts w:ascii="Times New Roman" w:eastAsia="Times New Roman" w:hAnsi="Times New Roman" w:cs="Times New Roman"/>
+        </w:rPr>
+      </w:pPr>
+      <w:r>
+        <w:rPr>
+          <w:rFonts w:ascii="Times New Roman" w:eastAsia="Times New Roman" w:hAnsi="Times New Roman" w:cs="Times New Roman"/>
+        </w:rPr>
+        <w:t xml:space="preserve">- Implementación de relaciones y </w:t>
+      </w:r>
+      <w:proofErr w:type="spellStart"/>
+      <w:r>
+        <w:rPr>
+          <w:rFonts w:ascii="Times New Roman" w:eastAsia="Times New Roman" w:hAnsi="Times New Roman" w:cs="Times New Roman"/>
+        </w:rPr>
+        <w:t>constraints</w:t>
+      </w:r>
+      <w:proofErr w:type="spellEnd"/>
+    </w:p>
+    <w:p>
+      <w:pPr>
+        <w:spacing w:line="480" w:lineRule="auto"/>
+        <w:rPr>
+          <w:rFonts w:ascii="Times New Roman" w:eastAsia="Times New Roman" w:hAnsi="Times New Roman" w:cs="Times New Roman"/>
+        </w:rPr>
+      </w:pPr>
+      <w:r>
+        <w:rPr>
+          <w:rFonts w:ascii="Times New Roman" w:eastAsia="Times New Roman" w:hAnsi="Times New Roman" w:cs="Times New Roman"/>
+        </w:rPr>
+        <w:t>- Desarrollo de procedimientos almacenados</w:t>
+      </w:r>
+    </w:p>
+    <w:p>
+      <w:pPr>
+        <w:spacing w:line="480" w:lineRule="auto"/>
+        <w:rPr>
+          <w:rFonts w:ascii="Times New Roman" w:eastAsia="Times New Roman" w:hAnsi="Times New Roman" w:cs="Times New Roman"/>
+        </w:rPr>
+      </w:pPr>
+      <w:r>
+        <w:rPr>
+          <w:rFonts w:ascii="Times New Roman" w:eastAsia="Times New Roman" w:hAnsi="Times New Roman" w:cs="Times New Roman"/>
+        </w:rPr>
+        <w:t>- Configuración de seguridad y respaldos</w:t>
+      </w:r>
+    </w:p>
+    <w:p>
+      <w:pPr>
+        <w:spacing w:line="480" w:lineRule="auto"/>
+        <w:rPr>
+          <w:rFonts w:ascii="Times New Roman" w:eastAsia="Times New Roman" w:hAnsi="Times New Roman" w:cs="Times New Roman"/>
+          <w:i/>
+          <w:iCs/>
+        </w:rPr>
+      </w:pPr>
+      <w:r>
+        <w:rPr>
+          <w:rFonts w:ascii="Times New Roman" w:eastAsia="Times New Roman" w:hAnsi="Times New Roman" w:cs="Times New Roman"/>
+          <w:i/>
+          <w:iCs/>
+        </w:rPr>
+        <w:t>Fase 3: Desarrollo de Módulos</w:t>
+      </w:r>
+    </w:p>
+    <w:p>
+      <w:pPr>
+        <w:spacing w:line="480" w:lineRule="auto"/>
+        <w:rPr>
+          <w:rFonts w:ascii="Times New Roman" w:eastAsia="Times New Roman" w:hAnsi="Times New Roman" w:cs="Times New Roman"/>
+        </w:rPr>
+      </w:pPr>
+      <w:r>
+        <w:rPr>
+          <w:rFonts w:ascii="Times New Roman" w:eastAsia="Times New Roman" w:hAnsi="Times New Roman" w:cs="Times New Roman"/>
+        </w:rPr>
+        <w:t>- Implementación del módulo de productos y stock</w:t>
+      </w:r>
+    </w:p>
+    <w:p>
+      <w:pPr>
+        <w:spacing w:line="480" w:lineRule="auto"/>
+        <w:rPr>
+          <w:rFonts w:ascii="Times New Roman" w:eastAsia="Times New Roman" w:hAnsi="Times New Roman" w:cs="Times New Roman"/>
+        </w:rPr>
+      </w:pPr>
+      <w:r>
+        <w:rPr>
+          <w:rFonts w:ascii="Times New Roman" w:eastAsia="Times New Roman" w:hAnsi="Times New Roman" w:cs="Times New Roman"/>
+        </w:rPr>
+        <w:t>- Desarrollo del sistema de proveedores</w:t>
+      </w:r>
+    </w:p>
+    <w:p>
+      <w:pPr>
+        <w:spacing w:line="480" w:lineRule="auto"/>
+        <w:rPr>
+          <w:rFonts w:ascii="Times New Roman" w:eastAsia="Times New Roman" w:hAnsi="Times New Roman" w:cs="Times New Roman"/>
+        </w:rPr>
+      </w:pPr>
+      <w:r>
+        <w:rPr>
+          <w:rFonts w:ascii="Times New Roman" w:eastAsia="Times New Roman" w:hAnsi="Times New Roman" w:cs="Times New Roman"/>
+        </w:rPr>
+        <w:t>- Creación del módulo de facturación</w:t>
+      </w:r>
+    </w:p>
+    <w:p>
+      <w:pPr>
+        <w:spacing w:line="480" w:lineRule="auto"/>
+        <w:rPr>
+          <w:rFonts w:ascii="Times New Roman" w:eastAsia="Times New Roman" w:hAnsi="Times New Roman" w:cs="Times New Roman"/>
+        </w:rPr>
+      </w:pPr>
+      <w:r>
+        <w:rPr>
+          <w:rFonts w:ascii="Times New Roman" w:eastAsia="Times New Roman" w:hAnsi="Times New Roman" w:cs="Times New Roman"/>
+        </w:rPr>
+        <w:t>- Implementación de gestión de sucursales y empleados</w:t>
+      </w:r>
+    </w:p>
+    <w:p>
+      <w:pPr>
+        <w:spacing w:line="480" w:lineRule="auto"/>
+        <w:rPr>
+          <w:rFonts w:ascii="Times New Roman" w:eastAsia="Times New Roman" w:hAnsi="Times New Roman" w:cs="Times New Roman"/>
+        </w:rPr>
+      </w:pPr>
+      <w:r>
+        <w:rPr>
+          <w:rFonts w:ascii="Times New Roman" w:eastAsia="Times New Roman" w:hAnsi="Times New Roman" w:cs="Times New Roman"/>
+        </w:rPr>
+        <w:t>- Desarrollo del sistema de reportes</w:t>
+      </w:r>
+    </w:p>
+    <w:p>
+      <w:pPr>
+        <w:spacing w:line="480" w:lineRule="auto"/>
+        <w:rPr>
+          <w:rFonts w:ascii="Times New Roman" w:eastAsia="Times New Roman" w:hAnsi="Times New Roman" w:cs="Times New Roman"/>
+          <w:i/>
+          <w:iCs/>
+        </w:rPr>
+      </w:pPr>
+      <w:r>
+        <w:rPr>
+          <w:rFonts w:ascii="Times New Roman" w:eastAsia="Times New Roman" w:hAnsi="Times New Roman" w:cs="Times New Roman"/>
+          <w:i/>
+          <w:iCs/>
+        </w:rPr>
+        <w:t>Fase 4: Integración y Pruebas</w:t>
+      </w:r>
+    </w:p>
+    <w:p>
+      <w:pPr>
+        <w:spacing w:line="480" w:lineRule="auto"/>
+        <w:rPr>
+          <w:rFonts w:ascii="Times New Roman" w:eastAsia="Times New Roman" w:hAnsi="Times New Roman" w:cs="Times New Roman"/>
+        </w:rPr>
+      </w:pPr>
+      <w:r>
+        <w:rPr>
+          <w:rFonts w:ascii="Times New Roman" w:eastAsia="Times New Roman" w:hAnsi="Times New Roman" w:cs="Times New Roman"/>
+        </w:rPr>
+        <w:t>- Integración de todos los módulos</w:t>
+      </w:r>
+    </w:p>
+    <w:p>
+      <w:pPr>
+        <w:spacing w:line="480" w:lineRule="auto"/>
+        <w:rPr>
+          <w:rFonts w:ascii="Times New Roman" w:eastAsia="Times New Roman" w:hAnsi="Times New Roman" w:cs="Times New Roman"/>
+        </w:rPr>
+      </w:pPr>
+      <w:r>
+        <w:rPr>
+          <w:rFonts w:ascii="Times New Roman" w:eastAsia="Times New Roman" w:hAnsi="Times New Roman" w:cs="Times New Roman"/>
+        </w:rPr>
+        <w:t>- Pruebas unitarias y de integración</w:t>
+      </w:r>
+    </w:p>
+    <w:p>
+      <w:pPr>
+        <w:spacing w:line="480" w:lineRule="auto"/>
+        <w:rPr>
+          <w:rFonts w:ascii="Times New Roman" w:eastAsia="Times New Roman" w:hAnsi="Times New Roman" w:cs="Times New Roman"/>
+        </w:rPr>
+      </w:pPr>
+      <w:r>
+        <w:rPr>
+          <w:rFonts w:ascii="Times New Roman" w:eastAsia="Times New Roman" w:hAnsi="Times New Roman" w:cs="Times New Roman"/>
+        </w:rPr>
+        <w:t>- Depuración y optimización del código</w:t>
+      </w:r>
+    </w:p>
+    <w:p>
+      <w:pPr>
+        <w:spacing w:line="480" w:lineRule="auto"/>
+        <w:rPr>
+          <w:rFonts w:ascii="Times New Roman" w:eastAsia="Times New Roman" w:hAnsi="Times New Roman" w:cs="Times New Roman"/>
+        </w:rPr>
+      </w:pPr>
+      <w:r>
+        <w:rPr>
+          <w:rFonts w:ascii="Times New Roman" w:eastAsia="Times New Roman" w:hAnsi="Times New Roman" w:cs="Times New Roman"/>
+        </w:rPr>
+        <w:t>- Documentación técnica y de usuario</w:t>
+      </w:r>
+    </w:p>
+    <w:p>
+      <w:pPr>
+        <w:spacing w:line="480" w:lineRule="auto"/>
+        <w:rPr>
+          <w:rFonts w:ascii="Times New Roman" w:eastAsia="Times New Roman" w:hAnsi="Times New Roman" w:cs="Times New Roman"/>
+        </w:rPr>
+      </w:pPr>
+      <w:r>
+        <w:rPr>
+          <w:rFonts w:ascii="Times New Roman" w:eastAsia="Times New Roman" w:hAnsi="Times New Roman" w:cs="Times New Roman"/>
+        </w:rPr>
+        <w:t xml:space="preserve">- Implementación de sistema de </w:t>
+      </w:r>
+      <w:proofErr w:type="spellStart"/>
+      <w:r>
+        <w:rPr>
+          <w:rFonts w:ascii="Times New Roman" w:eastAsia="Times New Roman" w:hAnsi="Times New Roman" w:cs="Times New Roman"/>
+        </w:rPr>
+        <w:t>logging</w:t>
+      </w:r>
+      <w:proofErr w:type="spellEnd"/>
+    </w:p>
+    <w:p>
+      <w:pPr>
+        <w:spacing w:line="480" w:lineRule="auto"/>
+        <w:rPr>
+          <w:rFonts w:ascii="Times New Roman" w:eastAsia="Times New Roman" w:hAnsi="Times New Roman" w:cs="Times New Roman"/>
+        </w:rPr>
+      </w:pPr>
+      <w:r>
+        <w:rPr>
+          <w:rFonts w:ascii="Times New Roman" w:eastAsia="Times New Roman" w:hAnsi="Times New Roman" w:cs="Times New Roman"/>
+        </w:rPr>
+        <w:t>Esta estructura de fases y actividades permite un desarrollo ordenado y sistemático del proyecto, asegurando la calidad y funcionalidad de cada componente antes de su integración final.</w:t>
+      </w:r>
     </w:p>
     <w:p>
       <w:pPr>
@@ -1971,6 +2337,7 @@
           <w:szCs w:val="24"/>
           <w:shd w:val="clear" w:color="auto" w:fill="FFFFFF"/>
         </w:rPr>
+        <w:lastRenderedPageBreak/>
         <w:t>Justificación</w:t>
       </w:r>
       <w:bookmarkEnd w:id="1"/>
@@ -2118,7 +2485,6 @@
           <w:rFonts w:ascii="Times New Roman" w:eastAsia="Times New Roman" w:hAnsi="Times New Roman" w:cs="Times New Roman"/>
           <w:b/>
         </w:rPr>
-        <w:lastRenderedPageBreak/>
         <w:t>Desorganización en la Información de Sucursales y Empleados:</w:t>
       </w:r>
       <w:r>
@@ -2229,6 +2595,7 @@
           <w:sz w:val="22"/>
           <w:szCs w:val="22"/>
         </w:rPr>
+        <w:lastRenderedPageBreak/>
         <w:t>Objetivo Específicos</w:t>
       </w:r>
       <w:bookmarkEnd w:id="4"/>
@@ -2243,7 +2610,7 @@
         <w:tabs>
           <w:tab w:val="left" w:pos="720"/>
         </w:tabs>
-        <w:spacing w:line="240" w:lineRule="auto"/>
+        <w:spacing w:line="480" w:lineRule="auto"/>
         <w:ind w:left="720" w:hanging="360"/>
         <w:rPr>
           <w:rFonts w:ascii="Times New Roman" w:eastAsia="Times New Roman" w:hAnsi="Times New Roman" w:cs="Times New Roman"/>
@@ -2265,7 +2632,7 @@
         <w:tabs>
           <w:tab w:val="left" w:pos="720"/>
         </w:tabs>
-        <w:spacing w:line="240" w:lineRule="auto"/>
+        <w:spacing w:line="480" w:lineRule="auto"/>
         <w:ind w:left="720" w:hanging="360"/>
         <w:rPr>
           <w:rFonts w:ascii="Times New Roman" w:eastAsia="Times New Roman" w:hAnsi="Times New Roman" w:cs="Times New Roman"/>
@@ -2287,7 +2654,7 @@
         <w:tabs>
           <w:tab w:val="left" w:pos="720"/>
         </w:tabs>
-        <w:spacing w:line="240" w:lineRule="auto"/>
+        <w:spacing w:line="480" w:lineRule="auto"/>
         <w:ind w:left="720" w:hanging="360"/>
         <w:rPr>
           <w:rFonts w:ascii="Times New Roman" w:eastAsia="Times New Roman" w:hAnsi="Times New Roman" w:cs="Times New Roman"/>
@@ -2479,7 +2846,6 @@
         <w:rPr>
           <w:rFonts w:ascii="Times New Roman" w:eastAsia="Times New Roman" w:hAnsi="Times New Roman" w:cs="Times New Roman"/>
         </w:rPr>
-        <w:lastRenderedPageBreak/>
         <w:t>Integración de todos los módulos en una aplicación unificada.</w:t>
       </w:r>
     </w:p>
@@ -2620,6 +2986,7 @@
           <w:rFonts w:ascii="Times New Roman" w:eastAsia="Times New Roman" w:hAnsi="Times New Roman" w:cs="Times New Roman"/>
           <w:sz w:val="22"/>
         </w:rPr>
+        <w:lastRenderedPageBreak/>
         <w:t>Computadoras con Python y MySQL instalados</w:t>
       </w:r>
     </w:p>
@@ -2896,42 +3263,6 @@
     <w:p>
       <w:pPr>
         <w:spacing w:line="259" w:lineRule="auto"/>
-        <w:rPr>
-          <w:rFonts w:ascii="Calibri" w:eastAsia="Calibri" w:hAnsi="Calibri" w:cs="Calibri"/>
-          <w:sz w:val="22"/>
-        </w:rPr>
-      </w:pPr>
-    </w:p>
-    <w:p>
-      <w:pPr>
-        <w:spacing w:line="259" w:lineRule="auto"/>
-        <w:rPr>
-          <w:rFonts w:ascii="Calibri" w:eastAsia="Calibri" w:hAnsi="Calibri" w:cs="Calibri"/>
-          <w:sz w:val="22"/>
-        </w:rPr>
-      </w:pPr>
-    </w:p>
-    <w:p>
-      <w:pPr>
-        <w:spacing w:line="259" w:lineRule="auto"/>
-        <w:rPr>
-          <w:rFonts w:ascii="Calibri" w:eastAsia="Calibri" w:hAnsi="Calibri" w:cs="Calibri"/>
-          <w:sz w:val="22"/>
-        </w:rPr>
-      </w:pPr>
-    </w:p>
-    <w:p>
-      <w:pPr>
-        <w:spacing w:line="259" w:lineRule="auto"/>
-        <w:rPr>
-          <w:rFonts w:ascii="Calibri" w:eastAsia="Calibri" w:hAnsi="Calibri" w:cs="Calibri"/>
-          <w:sz w:val="22"/>
-        </w:rPr>
-      </w:pPr>
-    </w:p>
-    <w:p>
-      <w:pPr>
-        <w:spacing w:line="259" w:lineRule="auto"/>
         <w:ind w:firstLine="360"/>
         <w:rPr>
           <w:rFonts w:ascii="Times New Roman" w:eastAsia="Times New Roman" w:hAnsi="Times New Roman" w:cs="Times New Roman"/>
@@ -2943,7 +3274,6 @@
           <w:rFonts w:ascii="Times New Roman" w:eastAsia="Times New Roman" w:hAnsi="Times New Roman" w:cs="Times New Roman"/>
           <w:u w:val="single"/>
         </w:rPr>
-        <w:lastRenderedPageBreak/>
         <w:t>Detalles de la Base de Datos</w:t>
       </w:r>
     </w:p>
@@ -3091,6 +3421,7 @@
         <w:rPr>
           <w:rFonts w:ascii="Times New Roman" w:eastAsia="Times New Roman" w:hAnsi="Times New Roman" w:cs="Times New Roman"/>
         </w:rPr>
+        <w:lastRenderedPageBreak/>
         <w:t>Descripción</w:t>
       </w:r>
     </w:p>
@@ -3517,7 +3848,6 @@
         <w:rPr>
           <w:rFonts w:ascii="Times New Roman" w:eastAsia="Times New Roman" w:hAnsi="Times New Roman" w:cs="Times New Roman"/>
         </w:rPr>
-        <w:lastRenderedPageBreak/>
         <w:t>Fecha</w:t>
       </w:r>
     </w:p>
@@ -3764,6 +4094,7 @@
         <w:rPr>
           <w:rFonts w:ascii="Times New Roman" w:eastAsia="Times New Roman" w:hAnsi="Times New Roman" w:cs="Times New Roman"/>
         </w:rPr>
+        <w:lastRenderedPageBreak/>
         <w:t>Sucursales</w:t>
       </w:r>
     </w:p>
@@ -4171,7 +4502,6 @@
           <w:rFonts w:ascii="Times New Roman" w:eastAsia="Times New Roman" w:hAnsi="Times New Roman" w:cs="Times New Roman"/>
           <w:i/>
         </w:rPr>
-        <w:lastRenderedPageBreak/>
         <w:t>Relaciones</w:t>
       </w:r>
     </w:p>
@@ -4480,6 +4810,7 @@
           <w:sz w:val="24"/>
           <w:szCs w:val="24"/>
         </w:rPr>
+        <w:lastRenderedPageBreak/>
         <w:t>Cronograma</w:t>
       </w:r>
       <w:bookmarkEnd w:id="6"/>
@@ -5481,6 +5812,18 @@
           <w:sz w:val="22"/>
         </w:rPr>
       </w:pPr>
+    </w:p>
+    <w:p>
+      <w:pPr>
+        <w:keepNext/>
+        <w:keepLines/>
+        <w:spacing w:before="280" w:after="80" w:line="259" w:lineRule="auto"/>
+        <w:ind w:left="142"/>
+        <w:rPr>
+          <w:rFonts w:ascii="Times New Roman" w:eastAsia="Times New Roman" w:hAnsi="Times New Roman" w:cs="Times New Roman"/>
+          <w:sz w:val="22"/>
+        </w:rPr>
+      </w:pPr>
       <w:r>
         <w:rPr>
           <w:rFonts w:ascii="Times New Roman" w:eastAsia="Times New Roman" w:hAnsi="Times New Roman" w:cs="Times New Roman"/>
@@ -5509,17 +5852,6 @@
     <w:p>
       <w:pPr>
         <w:spacing w:line="259" w:lineRule="auto"/>
-        <w:ind w:left="142"/>
-        <w:rPr>
-          <w:rFonts w:ascii="Times New Roman" w:eastAsia="Times New Roman" w:hAnsi="Times New Roman" w:cs="Times New Roman"/>
-          <w:sz w:val="22"/>
-        </w:rPr>
-      </w:pPr>
-    </w:p>
-    <w:p>
-      <w:pPr>
-        <w:spacing w:line="259" w:lineRule="auto"/>
-        <w:ind w:left="142"/>
         <w:rPr>
           <w:rFonts w:ascii="Times New Roman" w:eastAsia="Times New Roman" w:hAnsi="Times New Roman" w:cs="Times New Roman"/>
           <w:sz w:val="22"/>
@@ -5889,13 +6221,6 @@
           <w:sz w:val="22"/>
         </w:rPr>
         <w:br/>
-      </w:r>
-      <w:r>
-        <w:rPr>
-          <w:rFonts w:ascii="Times New Roman" w:eastAsia="Times New Roman" w:hAnsi="Times New Roman" w:cs="Times New Roman"/>
-          <w:sz w:val="22"/>
-        </w:rPr>
-        <w:lastRenderedPageBreak/>
         <w:t xml:space="preserve">    """</w:t>
       </w:r>
       <w:r>
@@ -6340,6 +6665,7 @@
           <w:rFonts w:ascii="Times New Roman" w:eastAsia="Times New Roman" w:hAnsi="Times New Roman" w:cs="Times New Roman"/>
           <w:sz w:val="22"/>
         </w:rPr>
+        <w:lastRenderedPageBreak/>
         <w:t>6.1.2 Gestión de Archivos (gestion_de_archivos.py)</w:t>
       </w:r>
     </w:p>
@@ -7374,13 +7700,6 @@
           <w:sz w:val="22"/>
         </w:rPr>
         <w:br/>
-      </w:r>
-      <w:r>
-        <w:rPr>
-          <w:rFonts w:ascii="Times New Roman" w:eastAsia="Times New Roman" w:hAnsi="Times New Roman" w:cs="Times New Roman"/>
-          <w:sz w:val="22"/>
-        </w:rPr>
-        <w:lastRenderedPageBreak/>
         <w:t xml:space="preserve">               sum(</w:t>
       </w:r>
       <w:proofErr w:type="spellStart"/>
@@ -7995,6 +8314,13 @@
           <w:sz w:val="22"/>
         </w:rPr>
         <w:br/>
+      </w:r>
+      <w:r>
+        <w:rPr>
+          <w:rFonts w:ascii="Times New Roman" w:eastAsia="Times New Roman" w:hAnsi="Times New Roman" w:cs="Times New Roman"/>
+          <w:sz w:val="22"/>
+        </w:rPr>
+        <w:lastRenderedPageBreak/>
         <w:t xml:space="preserve">        </w:t>
       </w:r>
       <w:proofErr w:type="spellStart"/>
@@ -8754,7 +9080,6 @@
           <w:rFonts w:ascii="Times New Roman" w:eastAsia="Times New Roman" w:hAnsi="Times New Roman" w:cs="Times New Roman"/>
           <w:sz w:val="22"/>
         </w:rPr>
-        <w:lastRenderedPageBreak/>
         <w:t>Algoritmos de búsqueda y ordenamiento optimizados</w:t>
       </w:r>
     </w:p>
@@ -8764,6 +9089,66 @@
         <w:rPr>
           <w:rFonts w:ascii="Calibri" w:eastAsia="Calibri" w:hAnsi="Calibri" w:cs="Calibri"/>
           <w:sz w:val="22"/>
+        </w:rPr>
+      </w:pPr>
+    </w:p>
+    <w:p>
+      <w:pPr>
+        <w:spacing w:line="259" w:lineRule="auto"/>
+        <w:rPr>
+          <w:rFonts w:ascii="Times New Roman" w:eastAsia="Calibri" w:hAnsi="Times New Roman" w:cs="Times New Roman"/>
+          <w:b/>
+          <w:bCs/>
+        </w:rPr>
+      </w:pPr>
+    </w:p>
+    <w:p>
+      <w:pPr>
+        <w:spacing w:line="259" w:lineRule="auto"/>
+        <w:rPr>
+          <w:rFonts w:ascii="Times New Roman" w:eastAsia="Calibri" w:hAnsi="Times New Roman" w:cs="Times New Roman"/>
+          <w:b/>
+          <w:bCs/>
+        </w:rPr>
+      </w:pPr>
+    </w:p>
+    <w:p>
+      <w:pPr>
+        <w:spacing w:line="259" w:lineRule="auto"/>
+        <w:rPr>
+          <w:rFonts w:ascii="Times New Roman" w:eastAsia="Calibri" w:hAnsi="Times New Roman" w:cs="Times New Roman"/>
+          <w:b/>
+          <w:bCs/>
+        </w:rPr>
+      </w:pPr>
+    </w:p>
+    <w:p>
+      <w:pPr>
+        <w:spacing w:line="259" w:lineRule="auto"/>
+        <w:rPr>
+          <w:rFonts w:ascii="Times New Roman" w:eastAsia="Calibri" w:hAnsi="Times New Roman" w:cs="Times New Roman"/>
+          <w:b/>
+          <w:bCs/>
+        </w:rPr>
+      </w:pPr>
+    </w:p>
+    <w:p>
+      <w:pPr>
+        <w:spacing w:line="259" w:lineRule="auto"/>
+        <w:rPr>
+          <w:rFonts w:ascii="Times New Roman" w:eastAsia="Calibri" w:hAnsi="Times New Roman" w:cs="Times New Roman"/>
+          <w:b/>
+          <w:bCs/>
+        </w:rPr>
+      </w:pPr>
+    </w:p>
+    <w:p>
+      <w:pPr>
+        <w:spacing w:line="259" w:lineRule="auto"/>
+        <w:rPr>
+          <w:rFonts w:ascii="Times New Roman" w:eastAsia="Calibri" w:hAnsi="Times New Roman" w:cs="Times New Roman"/>
+          <w:b/>
+          <w:bCs/>
         </w:rPr>
       </w:pPr>
     </w:p>
@@ -8801,6 +9186,7 @@
           <w:sz w:val="24"/>
           <w:szCs w:val="24"/>
         </w:rPr>
+        <w:lastRenderedPageBreak/>
         <w:t>Conclusiones</w:t>
       </w:r>
       <w:bookmarkEnd w:id="8"/>
@@ -9097,7 +9483,6 @@
         <w:rPr>
           <w:rFonts w:ascii="Times New Roman" w:eastAsia="Times New Roman" w:hAnsi="Times New Roman" w:cs="Times New Roman"/>
         </w:rPr>
-        <w:lastRenderedPageBreak/>
         <w:tab/>
         <w:t>Respecto a los a</w:t>
       </w:r>
@@ -9117,45 +9502,26 @@
         <w:rPr>
           <w:rFonts w:ascii="Times New Roman" w:eastAsia="Times New Roman" w:hAnsi="Times New Roman" w:cs="Times New Roman"/>
         </w:rPr>
-        <w:t>l proyecto no solo nos permitió afianzar nuestras habilidades técnicas en programación y bases de datos, sino que también fortaleció nuestras competencias en</w:t>
-      </w:r>
-      <w:r>
-        <w:rPr>
-          <w:rFonts w:ascii="Times New Roman" w:eastAsia="Times New Roman" w:hAnsi="Times New Roman" w:cs="Times New Roman"/>
-        </w:rPr>
-        <w:t xml:space="preserve"> </w:t>
-      </w:r>
-      <w:proofErr w:type="gramStart"/>
-      <w:r>
-        <w:rPr>
-          <w:rFonts w:ascii="Times New Roman" w:eastAsia="Times New Roman" w:hAnsi="Times New Roman" w:cs="Times New Roman"/>
-        </w:rPr>
-        <w:t xml:space="preserve">el </w:t>
-      </w:r>
-      <w:r>
-        <w:rPr>
-          <w:rFonts w:ascii="Times New Roman" w:eastAsia="Times New Roman" w:hAnsi="Times New Roman" w:cs="Times New Roman"/>
-        </w:rPr>
-        <w:t xml:space="preserve"> </w:t>
-      </w:r>
-      <w:r>
-        <w:rPr>
-          <w:rFonts w:ascii="Times New Roman" w:eastAsia="Times New Roman" w:hAnsi="Times New Roman" w:cs="Times New Roman"/>
-        </w:rPr>
-        <w:t>t</w:t>
-      </w:r>
-      <w:r>
-        <w:rPr>
-          <w:rFonts w:ascii="Times New Roman" w:eastAsia="Times New Roman" w:hAnsi="Times New Roman" w:cs="Times New Roman"/>
-        </w:rPr>
-        <w:t>rabajo</w:t>
-      </w:r>
-      <w:proofErr w:type="gramEnd"/>
-      <w:r>
-        <w:rPr>
-          <w:rFonts w:ascii="Times New Roman" w:eastAsia="Times New Roman" w:hAnsi="Times New Roman" w:cs="Times New Roman"/>
-        </w:rPr>
-        <w:t xml:space="preserve"> colaborativo y gestión de equipos</w:t>
+        <w:t xml:space="preserve">l proyecto no solo nos permitió afianzar nuestras habilidades técnicas en programación y bases de datos, sino que </w:t>
+      </w:r>
+      <w:r>
+        <w:rPr>
+          <w:rFonts w:ascii="Times New Roman" w:eastAsia="Times New Roman" w:hAnsi="Times New Roman" w:cs="Times New Roman"/>
+        </w:rPr>
+        <w:lastRenderedPageBreak/>
+        <w:t>también fortaleció nuestras competencias en</w:t>
+      </w:r>
+      <w:r>
+        <w:rPr>
+          <w:rFonts w:ascii="Times New Roman" w:eastAsia="Times New Roman" w:hAnsi="Times New Roman" w:cs="Times New Roman"/>
+        </w:rPr>
+        <w:t xml:space="preserve"> el t</w:t>
+      </w:r>
+      <w:r>
+        <w:rPr>
+          <w:rFonts w:ascii="Times New Roman" w:eastAsia="Times New Roman" w:hAnsi="Times New Roman" w:cs="Times New Roman"/>
+        </w:rPr>
+        <w:t>rabajo colaborativo y gestión de equipos</w:t>
       </w:r>
       <w:r>
         <w:rPr>
@@ -9173,7 +9539,7 @@
         <w:rPr>
           <w:rFonts w:ascii="Times New Roman" w:eastAsia="Times New Roman" w:hAnsi="Times New Roman" w:cs="Times New Roman"/>
         </w:rPr>
-        <w:t>,  la p</w:t>
+        <w:t>, la p</w:t>
       </w:r>
       <w:r>
         <w:rPr>

</xml_diff>